<commit_message>
añadi algo en el presupuesto
</commit_message>
<xml_diff>
--- a/informe.docx
+++ b/informe.docx
@@ -281,7 +281,23 @@
               <w:jc w:val="center"/>
             </w:pPr>
             <w:r>
-              <w:t>Enner Esaí Mendizabal Castro</w:t>
+              <w:t xml:space="preserve">Enner </w:t>
+            </w:r>
+            <w:proofErr w:type="spellStart"/>
+            <w:r>
+              <w:t>Esaí</w:t>
+            </w:r>
+            <w:proofErr w:type="spellEnd"/>
+            <w:r>
+              <w:t xml:space="preserve"> </w:t>
+            </w:r>
+            <w:proofErr w:type="spellStart"/>
+            <w:r>
+              <w:t>Mendizabal</w:t>
+            </w:r>
+            <w:proofErr w:type="spellEnd"/>
+            <w:r>
+              <w:t xml:space="preserve"> Castro</w:t>
             </w:r>
           </w:p>
         </w:tc>
@@ -312,8 +328,13 @@
               <w:jc w:val="center"/>
             </w:pPr>
             <w:r>
-              <w:t>Esteban Sánchez Túchez</w:t>
-            </w:r>
+              <w:t xml:space="preserve">Esteban Sánchez </w:t>
+            </w:r>
+            <w:proofErr w:type="spellStart"/>
+            <w:r>
+              <w:t>Túchez</w:t>
+            </w:r>
+            <w:proofErr w:type="spellEnd"/>
           </w:p>
         </w:tc>
         <w:tc>
@@ -374,7 +395,15 @@
               <w:jc w:val="center"/>
             </w:pPr>
             <w:r>
-              <w:t>Brandon Antonio Marroquin Pérez</w:t>
+              <w:t xml:space="preserve">Brandon Antonio </w:t>
+            </w:r>
+            <w:proofErr w:type="spellStart"/>
+            <w:r>
+              <w:t>Marroquin</w:t>
+            </w:r>
+            <w:proofErr w:type="spellEnd"/>
+            <w:r>
+              <w:t xml:space="preserve"> Pérez</w:t>
             </w:r>
           </w:p>
         </w:tc>
@@ -1673,7 +1702,35 @@
         <w:rPr>
           <w:lang w:val="es-GT"/>
         </w:rPr>
-        <w:t>En el desarrollo de sistemas digitales modernos, el diseño de circuitos capaces de realizar operaciones aritméticas, lógicas y comparativas es fundamental para comprender el funcionamiento de las computadoras y microprocesadores. Uno de los componentes esenciales en este tipo de sistemas es la Unidad Aritmética Lógica (ALU), la cual es responsable de ejecutar cálculos matemáticos básicos y operaciones lógicas. Esta práctica tiene como objetivo principal diseñar e implementar una ALU combinacional que permita realizar diversas operaciones con dos números binarios de 4 bits, utilizando únicamente compuertas lógicas y componentes MSI (Medium Scale Integration).</w:t>
+        <w:t xml:space="preserve">En el desarrollo de sistemas digitales modernos, el diseño de circuitos capaces de realizar operaciones aritméticas, lógicas y comparativas es fundamental para comprender el funcionamiento de las computadoras y microprocesadores. Uno de los componentes esenciales en este tipo de sistemas es la Unidad Aritmética Lógica (ALU), la cual es responsable de ejecutar cálculos matemáticos básicos y operaciones lógicas. Esta práctica tiene como objetivo principal diseñar e implementar una ALU combinacional que permita realizar diversas operaciones con dos números binarios de 4 bits, utilizando únicamente compuertas lógicas y componentes MSI (Medium </w:t>
+      </w:r>
+      <w:proofErr w:type="spellStart"/>
+      <w:r>
+        <w:rPr>
+          <w:lang w:val="es-GT"/>
+        </w:rPr>
+        <w:t>Scale</w:t>
+      </w:r>
+      <w:proofErr w:type="spellEnd"/>
+      <w:r>
+        <w:rPr>
+          <w:lang w:val="es-GT"/>
+        </w:rPr>
+        <w:t xml:space="preserve"> </w:t>
+      </w:r>
+      <w:proofErr w:type="spellStart"/>
+      <w:r>
+        <w:rPr>
+          <w:lang w:val="es-GT"/>
+        </w:rPr>
+        <w:t>Integration</w:t>
+      </w:r>
+      <w:proofErr w:type="spellEnd"/>
+      <w:r>
+        <w:rPr>
+          <w:lang w:val="es-GT"/>
+        </w:rPr>
+        <w:t>).</w:t>
       </w:r>
     </w:p>
     <w:p>
@@ -1692,13 +1749,49 @@
         <w:rPr>
           <w:lang w:val="es-GT"/>
         </w:rPr>
-        <w:t>ta practica</w:t>
+        <w:t xml:space="preserve">ta </w:t>
       </w:r>
+      <w:proofErr w:type="spellStart"/>
       <w:r>
         <w:rPr>
           <w:lang w:val="es-GT"/>
         </w:rPr>
-        <w:t>, se desarrollará un prototipo llamado "LogicCalc", el cual emulará el funcionamiento de una ALU simplificada. El diseño debe ser capaz de ejecutar ocho operaciones distintas, divididas en tres categorías principales: operaciones aritméticas (suma, resta, multiplicación y potenciación), operaciones lógicas (AND, OR, NAND y XNOR) y comparación de valores. El usuario podrá seleccionar la operación a realizar mediante un controlador de 3 bits, y los resultados se mostrarán de manera clara a través de displays de 7 segmentos y LEDS.</w:t>
+        <w:t>practica</w:t>
+      </w:r>
+      <w:proofErr w:type="spellEnd"/>
+      <w:r>
+        <w:rPr>
+          <w:lang w:val="es-GT"/>
+        </w:rPr>
+        <w:t>, se desarrollará un prototipo llamado "</w:t>
+      </w:r>
+      <w:proofErr w:type="spellStart"/>
+      <w:r>
+        <w:rPr>
+          <w:lang w:val="es-GT"/>
+        </w:rPr>
+        <w:t>LogicCalc</w:t>
+      </w:r>
+      <w:proofErr w:type="spellEnd"/>
+      <w:r>
+        <w:rPr>
+          <w:lang w:val="es-GT"/>
+        </w:rPr>
+        <w:t xml:space="preserve">", el cual emulará el funcionamiento de una ALU simplificada. El diseño debe ser capaz de ejecutar ocho operaciones distintas, divididas en tres categorías principales: operaciones aritméticas (suma, resta, multiplicación y potenciación), operaciones lógicas (AND, OR, NAND y XNOR) y comparación de valores. El usuario podrá seleccionar la operación a realizar mediante un controlador de 3 bits, y los resultados se mostrarán de manera clara a través de </w:t>
+      </w:r>
+      <w:proofErr w:type="spellStart"/>
+      <w:r>
+        <w:rPr>
+          <w:lang w:val="es-GT"/>
+        </w:rPr>
+        <w:t>displays</w:t>
+      </w:r>
+      <w:proofErr w:type="spellEnd"/>
+      <w:r>
+        <w:rPr>
+          <w:lang w:val="es-GT"/>
+        </w:rPr>
+        <w:t xml:space="preserve"> de 7 segmentos y LEDS.</w:t>
       </w:r>
     </w:p>
     <w:p>
@@ -1808,7 +1901,15 @@
         </w:numPr>
       </w:pPr>
       <w:r>
-        <w:t>Implementar las unidades aritméticas, lógica y comparativa utilizando únicamente compuertas lógicas básicas, optimizando el diseño para reducir el uso de componentes adicionales y garantizar la correcta visualización de los resultados en displays de 7 segmentos y LEDS.</w:t>
+        <w:t xml:space="preserve">Implementar las unidades aritméticas, lógica y comparativa utilizando únicamente compuertas lógicas básicas, optimizando el diseño para reducir el uso de componentes adicionales y garantizar la correcta visualización de los resultados en </w:t>
+      </w:r>
+      <w:proofErr w:type="spellStart"/>
+      <w:r>
+        <w:t>displays</w:t>
+      </w:r>
+      <w:proofErr w:type="spellEnd"/>
+      <w:r>
+        <w:t xml:space="preserve"> de 7 segmentos y LEDS.</w:t>
       </w:r>
     </w:p>
     <w:p>
@@ -1864,11 +1965,46 @@
         <w:jc w:val="center"/>
       </w:pPr>
       <w:r>
-        <w:t xml:space="preserve">Para esta potencia se hizo uso de un circuito combinacional con 4 entradas y 8 salidas donde 4 de estas expresarian las decenas y otras 4 las unidades, eso con el fin de poder mostrar un numero de 2 digitos en un display debido a que cada display solo puede mostrar del 0 al 9 </w:t>
+        <w:t xml:space="preserve">Para esta potencia se hizo uso de un circuito combinacional con 4 entradas y 8 salidas donde 4 de estas </w:t>
+      </w:r>
+      <w:proofErr w:type="spellStart"/>
+      <w:r>
+        <w:t>expresarian</w:t>
+      </w:r>
+      <w:proofErr w:type="spellEnd"/>
+      <w:r>
+        <w:t xml:space="preserve"> las decenas y otras 4 las unidades, eso con el fin de poder mostrar un numero de 2 </w:t>
+      </w:r>
+      <w:proofErr w:type="spellStart"/>
+      <w:r>
+        <w:t>digitos</w:t>
+      </w:r>
+      <w:proofErr w:type="spellEnd"/>
+      <w:r>
+        <w:t xml:space="preserve"> en un </w:t>
+      </w:r>
+      <w:proofErr w:type="spellStart"/>
+      <w:r>
+        <w:t>display</w:t>
+      </w:r>
+      <w:proofErr w:type="spellEnd"/>
+      <w:r>
+        <w:t xml:space="preserve"> debido a que cada </w:t>
+      </w:r>
+      <w:proofErr w:type="spellStart"/>
+      <w:r>
+        <w:t>display</w:t>
+      </w:r>
+      <w:proofErr w:type="spellEnd"/>
+      <w:r>
+        <w:t xml:space="preserve"> solo puede mostrar del 0 al 9 </w:t>
       </w:r>
     </w:p>
     <w:p>
       <w:r>
+        <w:rPr>
+          <w:noProof/>
+        </w:rPr>
         <w:drawing>
           <wp:inline distT="0" distB="0" distL="0" distR="0" wp14:anchorId="7039FFC7" wp14:editId="0CBD301C">
             <wp:extent cx="5731510" cy="1934210"/>
@@ -1908,7 +2044,15 @@
     </w:p>
     <w:p>
       <w:r>
-        <w:t>Para dicha tabla aquí se encuentran sus respectivos mapas de karnaugh los cuales se utilizaron para simplificar las combinaciones hasta lo que se pueda.</w:t>
+        <w:t xml:space="preserve">Para dicha tabla aquí se encuentran sus respectivos mapas de </w:t>
+      </w:r>
+      <w:proofErr w:type="spellStart"/>
+      <w:r>
+        <w:t>karnaugh</w:t>
+      </w:r>
+      <w:proofErr w:type="spellEnd"/>
+      <w:r>
+        <w:t xml:space="preserve"> los cuales se utilizaron para simplificar las combinaciones hasta lo que se pueda.</w:t>
       </w:r>
     </w:p>
     <w:p>
@@ -1916,6 +2060,9 @@
         <w:jc w:val="center"/>
       </w:pPr>
       <w:r>
+        <w:rPr>
+          <w:noProof/>
+        </w:rPr>
         <w:drawing>
           <wp:inline distT="0" distB="0" distL="0" distR="0" wp14:anchorId="5F33C109" wp14:editId="2DDA67D0">
             <wp:extent cx="3329940" cy="1829512"/>
@@ -1958,6 +2105,9 @@
         <w:jc w:val="center"/>
       </w:pPr>
       <w:r>
+        <w:rPr>
+          <w:noProof/>
+        </w:rPr>
         <w:lastRenderedPageBreak/>
         <w:drawing>
           <wp:inline distT="0" distB="0" distL="0" distR="0" wp14:anchorId="706A9B14" wp14:editId="2AB7142C">
@@ -1998,6 +2148,9 @@
     </w:p>
     <w:p>
       <w:r>
+        <w:rPr>
+          <w:noProof/>
+        </w:rPr>
         <w:drawing>
           <wp:inline distT="0" distB="0" distL="0" distR="0" wp14:anchorId="674219F9" wp14:editId="173E205C">
             <wp:extent cx="1798320" cy="1704727"/>
@@ -2046,31 +2199,31 @@
     </w:p>
     <w:p>
       <w:r>
-        <w:t>Para esta potencia se hizo uso de un circuito combinacional</w:t>
+        <w:t>Para esta potencia se hizo uso de un circuito combinacional(</w:t>
       </w:r>
+      <w:proofErr w:type="spellStart"/>
       <w:r>
-        <w:t>(decoder)</w:t>
+        <w:t>decoder</w:t>
       </w:r>
+      <w:proofErr w:type="spellEnd"/>
       <w:r>
-        <w:t xml:space="preserve"> con 4 entradas y 8 salidas donde 4 de estas </w:t>
+        <w:t xml:space="preserve">) con 4 entradas y 8 salidas donde 4 de estas expresar a las decenas y otras 4 las unidades, eso con el fin de poder mostrar un numero de 2 dígitos en un </w:t>
       </w:r>
+      <w:proofErr w:type="spellStart"/>
       <w:r>
-        <w:t>expresar a</w:t>
+        <w:t>display</w:t>
       </w:r>
+      <w:proofErr w:type="spellEnd"/>
       <w:r>
-        <w:t xml:space="preserve"> las decenas y otras 4 las unidades, eso con el fin de poder mostrar un numero de 2 </w:t>
+        <w:t xml:space="preserve"> debido a que cada </w:t>
       </w:r>
+      <w:proofErr w:type="spellStart"/>
       <w:r>
-        <w:t>dígitos</w:t>
+        <w:t>display</w:t>
       </w:r>
+      <w:proofErr w:type="spellEnd"/>
       <w:r>
-        <w:t xml:space="preserve"> en un display debido a que cada</w:t>
-      </w:r>
-      <w:r>
-        <w:t xml:space="preserve"> </w:t>
-      </w:r>
-      <w:r>
-        <w:t>display solo puede mostrar del 0 al 9</w:t>
+        <w:t xml:space="preserve"> solo puede mostrar del 0 al 9</w:t>
       </w:r>
       <w:r>
         <w:t>.</w:t>
@@ -2078,6 +2231,9 @@
     </w:p>
     <w:p>
       <w:r>
+        <w:rPr>
+          <w:noProof/>
+        </w:rPr>
         <w:drawing>
           <wp:inline distT="0" distB="0" distL="0" distR="0" wp14:anchorId="075D6F9A" wp14:editId="43D30123">
             <wp:extent cx="5661660" cy="1276477"/>
@@ -5136,7 +5292,7 @@
                 <w:bCs/>
                 <w:lang w:val="es-GT"/>
               </w:rPr>
-              <w:t>subtotal</w:t>
+              <w:t>1 PELA CABLES</w:t>
             </w:r>
           </w:p>
         </w:tc>
@@ -5182,7 +5338,15 @@
                 <w:bCs/>
                 <w:lang w:val="es-GT"/>
               </w:rPr>
-              <w:t>100.00</w:t>
+              <w:t>39</w:t>
+            </w:r>
+            <w:r>
+              <w:rPr>
+                <w:b/>
+                <w:bCs/>
+                <w:lang w:val="es-GT"/>
+              </w:rPr>
+              <w:t>.00</w:t>
             </w:r>
           </w:p>
         </w:tc>
@@ -5283,43 +5447,67 @@
                 <w:lang w:val="es-GT"/>
               </w:rPr>
             </w:pPr>
-          </w:p>
-        </w:tc>
-        <w:tc>
-          <w:tcPr>
-            <w:tcW w:w="0" w:type="auto"/>
-            <w:tcBorders>
-              <w:top w:val="single" w:sz="4" w:space="0" w:color="000000"/>
-              <w:left w:val="single" w:sz="4" w:space="0" w:color="000000"/>
-              <w:bottom w:val="single" w:sz="4" w:space="0" w:color="000000"/>
-              <w:right w:val="single" w:sz="4" w:space="0" w:color="000000"/>
-            </w:tcBorders>
-            <w:tcMar>
-              <w:top w:w="0" w:type="dxa"/>
-              <w:left w:w="80" w:type="dxa"/>
-              <w:bottom w:w="0" w:type="dxa"/>
-              <w:right w:w="80" w:type="dxa"/>
-            </w:tcMar>
-            <w:vAlign w:val="bottom"/>
-            <w:hideMark/>
-          </w:tcPr>
-          <w:p>
-            <w:pPr>
-              <w:ind w:left="720"/>
-              <w:jc w:val="center"/>
-              <w:rPr>
-                <w:b/>
-                <w:bCs/>
-                <w:lang w:val="es-GT"/>
-              </w:rPr>
-            </w:pPr>
-            <w:r>
-              <w:rPr>
-                <w:b/>
-                <w:bCs/>
-                <w:lang w:val="es-GT"/>
-              </w:rPr>
-              <w:t>Q18.00</w:t>
+            <w:r>
+              <w:rPr>
+                <w:b/>
+                <w:bCs/>
+                <w:lang w:val="es-GT"/>
+              </w:rPr>
+              <w:t>subtotal</w:t>
+            </w:r>
+          </w:p>
+        </w:tc>
+        <w:tc>
+          <w:tcPr>
+            <w:tcW w:w="0" w:type="auto"/>
+            <w:tcBorders>
+              <w:top w:val="single" w:sz="4" w:space="0" w:color="000000"/>
+              <w:left w:val="single" w:sz="4" w:space="0" w:color="000000"/>
+              <w:bottom w:val="single" w:sz="4" w:space="0" w:color="000000"/>
+              <w:right w:val="single" w:sz="4" w:space="0" w:color="000000"/>
+            </w:tcBorders>
+            <w:tcMar>
+              <w:top w:w="0" w:type="dxa"/>
+              <w:left w:w="80" w:type="dxa"/>
+              <w:bottom w:w="0" w:type="dxa"/>
+              <w:right w:w="80" w:type="dxa"/>
+            </w:tcMar>
+            <w:vAlign w:val="bottom"/>
+            <w:hideMark/>
+          </w:tcPr>
+          <w:p>
+            <w:pPr>
+              <w:ind w:left="720"/>
+              <w:jc w:val="center"/>
+              <w:rPr>
+                <w:b/>
+                <w:bCs/>
+                <w:lang w:val="es-GT"/>
+              </w:rPr>
+            </w:pPr>
+            <w:r>
+              <w:rPr>
+                <w:b/>
+                <w:bCs/>
+                <w:lang w:val="es-GT"/>
+              </w:rPr>
+              <w:t>Q1</w:t>
+            </w:r>
+            <w:r>
+              <w:rPr>
+                <w:b/>
+                <w:bCs/>
+                <w:lang w:val="es-GT"/>
+              </w:rPr>
+              <w:t>39</w:t>
+            </w:r>
+            <w:r>
+              <w:rPr>
+                <w:b/>
+                <w:bCs/>
+                <w:lang w:val="es-GT"/>
+              </w:rPr>
+              <w:t>.00</w:t>
             </w:r>
           </w:p>
         </w:tc>
@@ -9589,7 +9777,21 @@
         <w:rPr>
           <w:color w:val="000000"/>
         </w:rPr>
-        <w:t>Aporte de Enner Mendizabal - 202302220</w:t>
+        <w:t xml:space="preserve">Aporte de Enner </w:t>
+      </w:r>
+      <w:proofErr w:type="spellStart"/>
+      <w:r>
+        <w:rPr>
+          <w:color w:val="000000"/>
+        </w:rPr>
+        <w:t>Mendizabal</w:t>
+      </w:r>
+      <w:proofErr w:type="spellEnd"/>
+      <w:r>
+        <w:rPr>
+          <w:color w:val="000000"/>
+        </w:rPr>
+        <w:t xml:space="preserve"> - 202302220</w:t>
       </w:r>
       <w:bookmarkEnd w:id="18"/>
     </w:p>
@@ -9613,9 +9815,17 @@
         <w:rPr>
           <w:color w:val="000000"/>
         </w:rPr>
-        <w:t>Aporte de Esteban Sánchez Túchez</w:t>
+        <w:t xml:space="preserve">Aporte de Esteban Sánchez </w:t>
+      </w:r>
+      <w:proofErr w:type="spellStart"/>
+      <w:r>
+        <w:rPr>
+          <w:color w:val="000000"/>
+        </w:rPr>
+        <w:t>Túchez</w:t>
       </w:r>
       <w:bookmarkEnd w:id="20"/>
+      <w:proofErr w:type="spellEnd"/>
     </w:p>
     <w:p>
       <w:r>
@@ -9686,7 +9896,21 @@
           <w:color w:val="000000"/>
         </w:rPr>
         <w:lastRenderedPageBreak/>
-        <w:t>Aporte de Brandon Antonio Marroquin Pérez</w:t>
+        <w:t xml:space="preserve">Aporte de Brandon Antonio </w:t>
+      </w:r>
+      <w:proofErr w:type="spellStart"/>
+      <w:r>
+        <w:rPr>
+          <w:color w:val="000000"/>
+        </w:rPr>
+        <w:t>Marroquin</w:t>
+      </w:r>
+      <w:proofErr w:type="spellEnd"/>
+      <w:r>
+        <w:rPr>
+          <w:color w:val="000000"/>
+        </w:rPr>
+        <w:t xml:space="preserve"> Pérez</w:t>
       </w:r>
       <w:bookmarkEnd w:id="26"/>
     </w:p>
@@ -11242,6 +11466,7 @@
   <w:style w:type="character" w:default="1" w:styleId="Fuentedeprrafopredeter">
     <w:name w:val="Default Paragraph Font"/>
     <w:uiPriority w:val="1"/>
+    <w:semiHidden/>
     <w:unhideWhenUsed/>
   </w:style>
   <w:style w:type="table" w:default="1" w:styleId="Tablanormal">
@@ -11844,28 +12069,28 @@
 </file>
 
 <file path=customXml/item1.xml><?xml version="1.0" encoding="utf-8"?>
+<b:Sources xmlns:b="http://schemas.openxmlformats.org/officeDocument/2006/bibliography" xmlns="http://schemas.openxmlformats.org/officeDocument/2006/bibliography" SelectedStyle="\APASixthEditionOfficeOnline.xsl" StyleName="APA" Version="6"/>
+</file>
+
+<file path=customXml/item2.xml><?xml version="1.0" encoding="utf-8"?>
 <go:gDocsCustomXmlDataStorage xmlns:go="http://customooxmlschemas.google.com/" xmlns:r="http://schemas.openxmlformats.org/officeDocument/2006/relationships" uri="GoogleDocsCustomDataVersion2">
   <go:docsCustomData xmlns:go="http://customooxmlschemas.google.com/" roundtripDataSignature="AMtx7mgOxIigaGdz3I0e3jz/wt+ByCnang==">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</go:docsCustomData>
 </go:gDocsCustomXmlDataStorage>
 </file>
 
-<file path=customXml/item2.xml><?xml version="1.0" encoding="utf-8"?>
-<b:Sources xmlns:b="http://schemas.openxmlformats.org/officeDocument/2006/bibliography" xmlns="http://schemas.openxmlformats.org/officeDocument/2006/bibliography" SelectedStyle="\APASixthEditionOfficeOnline.xsl" StyleName="APA" Version="6"/>
+<file path=customXml/itemProps1.xml><?xml version="1.0" encoding="utf-8"?>
+<ds:datastoreItem xmlns:ds="http://schemas.openxmlformats.org/officeDocument/2006/customXml" ds:itemID="{879289A2-B146-454F-9A0F-6DB08A2F032B}">
+  <ds:schemaRefs>
+    <ds:schemaRef ds:uri="http://schemas.openxmlformats.org/officeDocument/2006/bibliography"/>
+  </ds:schemaRefs>
+</ds:datastoreItem>
 </file>
 
-<file path=customXml/itemProps1.xml><?xml version="1.0" encoding="utf-8"?>
+<file path=customXml/itemProps2.xml><?xml version="1.0" encoding="utf-8"?>
 <ds:datastoreItem xmlns:ds="http://schemas.openxmlformats.org/officeDocument/2006/customXml" ds:itemID="{11111111-1234-1234-1234-123412341234}">
   <ds:schemaRefs>
     <ds:schemaRef ds:uri="http://customooxmlschemas.google.com/"/>
     <ds:schemaRef ds:uri="http://schemas.openxmlformats.org/officeDocument/2006/relationships"/>
   </ds:schemaRefs>
 </ds:datastoreItem>
-</file>
-
-<file path=customXml/itemProps2.xml><?xml version="1.0" encoding="utf-8"?>
-<ds:datastoreItem xmlns:ds="http://schemas.openxmlformats.org/officeDocument/2006/customXml" ds:itemID="{879289A2-B146-454F-9A0F-6DB08A2F032B}">
-  <ds:schemaRefs>
-    <ds:schemaRef ds:uri="http://schemas.openxmlformats.org/officeDocument/2006/bibliography"/>
-  </ds:schemaRefs>
-</ds:datastoreItem>
 </file>
</xml_diff>